<commit_message>
Aggiunto prestito max 3 in relazione
</commit_message>
<xml_diff>
--- a/Relazione database.docx
+++ b/Relazione database.docx
@@ -95,7 +95,16 @@
               <w:rFonts w:ascii="Arial" w:hAnsi="Arial" w:cs="Arial"/>
               <w:color w:val="auto"/>
             </w:rPr>
-            <w:t>Sommario</w:t>
+            <w:t>Somm</w:t>
+          </w:r>
+          <w:bookmarkStart w:id="0" w:name="_GoBack"/>
+          <w:bookmarkEnd w:id="0"/>
+          <w:r>
+            <w:rPr>
+              <w:rFonts w:ascii="Arial" w:hAnsi="Arial" w:cs="Arial"/>
+              <w:color w:val="auto"/>
+            </w:rPr>
+            <w:t>ario</w:t>
           </w:r>
         </w:p>
         <w:p>
@@ -129,7 +138,7 @@
             </w:rPr>
             <w:fldChar w:fldCharType="separate"/>
           </w:r>
-          <w:hyperlink w:anchor="_Toc503884471" w:history="1">
+          <w:hyperlink w:anchor="_Toc503886007" w:history="1">
             <w:r>
               <w:rPr>
                 <w:rStyle w:val="Collegamentoipertestuale"/>
@@ -156,7 +165,7 @@
                 <w:noProof/>
                 <w:webHidden/>
               </w:rPr>
-              <w:instrText xml:space="preserve"> PAGEREF _Toc503884471 \h </w:instrText>
+              <w:instrText xml:space="preserve"> PAGEREF _Toc503886007 \h </w:instrText>
             </w:r>
             <w:r>
               <w:rPr>
@@ -200,7 +209,7 @@
               <w:lang w:eastAsia="it-IT" w:bidi="ar-SA"/>
             </w:rPr>
           </w:pPr>
-          <w:hyperlink w:anchor="_Toc503884472" w:history="1">
+          <w:hyperlink w:anchor="_Toc503886008" w:history="1">
             <w:r>
               <w:rPr>
                 <w:rStyle w:val="Collegamentoipertestuale"/>
@@ -227,7 +236,7 @@
                 <w:noProof/>
                 <w:webHidden/>
               </w:rPr>
-              <w:instrText xml:space="preserve"> PAGEREF _Toc503884472 \h </w:instrText>
+              <w:instrText xml:space="preserve"> PAGEREF _Toc503886008 \h </w:instrText>
             </w:r>
             <w:r>
               <w:rPr>
@@ -271,7 +280,7 @@
               <w:lang w:eastAsia="it-IT" w:bidi="ar-SA"/>
             </w:rPr>
           </w:pPr>
-          <w:hyperlink w:anchor="_Toc503884473" w:history="1">
+          <w:hyperlink w:anchor="_Toc503886009" w:history="1">
             <w:r>
               <w:rPr>
                 <w:rStyle w:val="Collegamentoipertestuale"/>
@@ -298,7 +307,7 @@
                 <w:noProof/>
                 <w:webHidden/>
               </w:rPr>
-              <w:instrText xml:space="preserve"> PAGEREF _Toc503884473 \h </w:instrText>
+              <w:instrText xml:space="preserve"> PAGEREF _Toc503886009 \h </w:instrText>
             </w:r>
             <w:r>
               <w:rPr>
@@ -342,7 +351,7 @@
               <w:lang w:eastAsia="it-IT" w:bidi="ar-SA"/>
             </w:rPr>
           </w:pPr>
-          <w:hyperlink w:anchor="_Toc503884474" w:history="1">
+          <w:hyperlink w:anchor="_Toc503886010" w:history="1">
             <w:r>
               <w:rPr>
                 <w:rStyle w:val="Collegamentoipertestuale"/>
@@ -369,7 +378,7 @@
                 <w:noProof/>
                 <w:webHidden/>
               </w:rPr>
-              <w:instrText xml:space="preserve"> PAGEREF _Toc503884474 \h </w:instrText>
+              <w:instrText xml:space="preserve"> PAGEREF _Toc503886010 \h </w:instrText>
             </w:r>
             <w:r>
               <w:rPr>
@@ -413,7 +422,7 @@
               <w:lang w:eastAsia="it-IT" w:bidi="ar-SA"/>
             </w:rPr>
           </w:pPr>
-          <w:hyperlink w:anchor="_Toc503884475" w:history="1">
+          <w:hyperlink w:anchor="_Toc503886011" w:history="1">
             <w:r>
               <w:rPr>
                 <w:rStyle w:val="Collegamentoipertestuale"/>
@@ -440,7 +449,7 @@
                 <w:noProof/>
                 <w:webHidden/>
               </w:rPr>
-              <w:instrText xml:space="preserve"> PAGEREF _Toc503884475 \h </w:instrText>
+              <w:instrText xml:space="preserve"> PAGEREF _Toc503886011 \h </w:instrText>
             </w:r>
             <w:r>
               <w:rPr>
@@ -484,7 +493,7 @@
               <w:lang w:eastAsia="it-IT" w:bidi="ar-SA"/>
             </w:rPr>
           </w:pPr>
-          <w:hyperlink w:anchor="_Toc503884476" w:history="1">
+          <w:hyperlink w:anchor="_Toc503886012" w:history="1">
             <w:r>
               <w:rPr>
                 <w:rStyle w:val="Collegamentoipertestuale"/>
@@ -511,7 +520,7 @@
                 <w:noProof/>
                 <w:webHidden/>
               </w:rPr>
-              <w:instrText xml:space="preserve"> PAGEREF _Toc503884476 \h </w:instrText>
+              <w:instrText xml:space="preserve"> PAGEREF _Toc503886012 \h </w:instrText>
             </w:r>
             <w:r>
               <w:rPr>
@@ -555,7 +564,7 @@
               <w:lang w:eastAsia="it-IT" w:bidi="ar-SA"/>
             </w:rPr>
           </w:pPr>
-          <w:hyperlink w:anchor="_Toc503884477" w:history="1">
+          <w:hyperlink w:anchor="_Toc503886013" w:history="1">
             <w:r>
               <w:rPr>
                 <w:rStyle w:val="Collegamentoipertestuale"/>
@@ -582,7 +591,7 @@
                 <w:noProof/>
                 <w:webHidden/>
               </w:rPr>
-              <w:instrText xml:space="preserve"> PAGEREF _Toc503884477 \h </w:instrText>
+              <w:instrText xml:space="preserve"> PAGEREF _Toc503886013 \h </w:instrText>
             </w:r>
             <w:r>
               <w:rPr>
@@ -626,7 +635,7 @@
               <w:lang w:eastAsia="it-IT" w:bidi="ar-SA"/>
             </w:rPr>
           </w:pPr>
-          <w:hyperlink w:anchor="_Toc503884478" w:history="1">
+          <w:hyperlink w:anchor="_Toc503886014" w:history="1">
             <w:r>
               <w:rPr>
                 <w:rStyle w:val="Collegamentoipertestuale"/>
@@ -653,7 +662,7 @@
                 <w:noProof/>
                 <w:webHidden/>
               </w:rPr>
-              <w:instrText xml:space="preserve"> PAGEREF _Toc503884478 \h </w:instrText>
+              <w:instrText xml:space="preserve"> PAGEREF _Toc503886014 \h </w:instrText>
             </w:r>
             <w:r>
               <w:rPr>
@@ -697,7 +706,7 @@
               <w:lang w:eastAsia="it-IT" w:bidi="ar-SA"/>
             </w:rPr>
           </w:pPr>
-          <w:hyperlink w:anchor="_Toc503884479" w:history="1">
+          <w:hyperlink w:anchor="_Toc503886015" w:history="1">
             <w:r>
               <w:rPr>
                 <w:rStyle w:val="Collegamentoipertestuale"/>
@@ -724,7 +733,7 @@
                 <w:noProof/>
                 <w:webHidden/>
               </w:rPr>
-              <w:instrText xml:space="preserve"> PAGEREF _Toc503884479 \h </w:instrText>
+              <w:instrText xml:space="preserve"> PAGEREF _Toc503886015 \h </w:instrText>
             </w:r>
             <w:r>
               <w:rPr>
@@ -768,7 +777,7 @@
               <w:lang w:eastAsia="it-IT" w:bidi="ar-SA"/>
             </w:rPr>
           </w:pPr>
-          <w:hyperlink w:anchor="_Toc503884480" w:history="1">
+          <w:hyperlink w:anchor="_Toc503886016" w:history="1">
             <w:r>
               <w:rPr>
                 <w:rStyle w:val="Collegamentoipertestuale"/>
@@ -795,7 +804,7 @@
                 <w:noProof/>
                 <w:webHidden/>
               </w:rPr>
-              <w:instrText xml:space="preserve"> PAGEREF _Toc503884480 \h </w:instrText>
+              <w:instrText xml:space="preserve"> PAGEREF _Toc503886016 \h </w:instrText>
             </w:r>
             <w:r>
               <w:rPr>
@@ -839,7 +848,7 @@
               <w:lang w:eastAsia="it-IT" w:bidi="ar-SA"/>
             </w:rPr>
           </w:pPr>
-          <w:hyperlink w:anchor="_Toc503884481" w:history="1">
+          <w:hyperlink w:anchor="_Toc503886017" w:history="1">
             <w:r>
               <w:rPr>
                 <w:rStyle w:val="Collegamentoipertestuale"/>
@@ -866,7 +875,7 @@
                 <w:noProof/>
                 <w:webHidden/>
               </w:rPr>
-              <w:instrText xml:space="preserve"> PAGEREF _Toc503884481 \h </w:instrText>
+              <w:instrText xml:space="preserve"> PAGEREF _Toc503886017 \h </w:instrText>
             </w:r>
             <w:r>
               <w:rPr>
@@ -910,7 +919,7 @@
               <w:lang w:eastAsia="it-IT" w:bidi="ar-SA"/>
             </w:rPr>
           </w:pPr>
-          <w:hyperlink w:anchor="_Toc503884482" w:history="1">
+          <w:hyperlink w:anchor="_Toc503886018" w:history="1">
             <w:r>
               <w:rPr>
                 <w:rStyle w:val="Collegamentoipertestuale"/>
@@ -937,7 +946,7 @@
                 <w:noProof/>
                 <w:webHidden/>
               </w:rPr>
-              <w:instrText xml:space="preserve"> PAGEREF _Toc503884482 \h </w:instrText>
+              <w:instrText xml:space="preserve"> PAGEREF _Toc503886018 \h </w:instrText>
             </w:r>
             <w:r>
               <w:rPr>
@@ -981,7 +990,7 @@
               <w:lang w:eastAsia="it-IT" w:bidi="ar-SA"/>
             </w:rPr>
           </w:pPr>
-          <w:hyperlink w:anchor="_Toc503884483" w:history="1">
+          <w:hyperlink w:anchor="_Toc503886019" w:history="1">
             <w:r>
               <w:rPr>
                 <w:rStyle w:val="Collegamentoipertestuale"/>
@@ -1008,7 +1017,7 @@
                 <w:noProof/>
                 <w:webHidden/>
               </w:rPr>
-              <w:instrText xml:space="preserve"> PAGEREF _Toc503884483 \h </w:instrText>
+              <w:instrText xml:space="preserve"> PAGEREF _Toc503886019 \h </w:instrText>
             </w:r>
             <w:r>
               <w:rPr>
@@ -1052,7 +1061,7 @@
               <w:lang w:eastAsia="it-IT" w:bidi="ar-SA"/>
             </w:rPr>
           </w:pPr>
-          <w:hyperlink w:anchor="_Toc503884484" w:history="1">
+          <w:hyperlink w:anchor="_Toc503886020" w:history="1">
             <w:r>
               <w:rPr>
                 <w:rStyle w:val="Collegamentoipertestuale"/>
@@ -1079,7 +1088,7 @@
                 <w:noProof/>
                 <w:webHidden/>
               </w:rPr>
-              <w:instrText xml:space="preserve"> PAGEREF _Toc503884484 \h </w:instrText>
+              <w:instrText xml:space="preserve"> PAGEREF _Toc503886020 \h </w:instrText>
             </w:r>
             <w:r>
               <w:rPr>
@@ -1123,7 +1132,7 @@
               <w:lang w:eastAsia="it-IT" w:bidi="ar-SA"/>
             </w:rPr>
           </w:pPr>
-          <w:hyperlink w:anchor="_Toc503884485" w:history="1">
+          <w:hyperlink w:anchor="_Toc503886021" w:history="1">
             <w:r>
               <w:rPr>
                 <w:rStyle w:val="Collegamentoipertestuale"/>
@@ -1150,7 +1159,7 @@
                 <w:noProof/>
                 <w:webHidden/>
               </w:rPr>
-              <w:instrText xml:space="preserve"> PAGEREF _Toc503884485 \h </w:instrText>
+              <w:instrText xml:space="preserve"> PAGEREF _Toc503886021 \h </w:instrText>
             </w:r>
             <w:r>
               <w:rPr>
@@ -1194,7 +1203,7 @@
               <w:lang w:eastAsia="it-IT" w:bidi="ar-SA"/>
             </w:rPr>
           </w:pPr>
-          <w:hyperlink w:anchor="_Toc503884486" w:history="1">
+          <w:hyperlink w:anchor="_Toc503886022" w:history="1">
             <w:r>
               <w:rPr>
                 <w:rStyle w:val="Collegamentoipertestuale"/>
@@ -1221,7 +1230,7 @@
                 <w:noProof/>
                 <w:webHidden/>
               </w:rPr>
-              <w:instrText xml:space="preserve"> PAGEREF _Toc503884486 \h </w:instrText>
+              <w:instrText xml:space="preserve"> PAGEREF _Toc503886022 \h </w:instrText>
             </w:r>
             <w:r>
               <w:rPr>
@@ -1265,7 +1274,7 @@
               <w:lang w:eastAsia="it-IT" w:bidi="ar-SA"/>
             </w:rPr>
           </w:pPr>
-          <w:hyperlink w:anchor="_Toc503884487" w:history="1">
+          <w:hyperlink w:anchor="_Toc503886023" w:history="1">
             <w:r>
               <w:rPr>
                 <w:rStyle w:val="Collegamentoipertestuale"/>
@@ -1292,7 +1301,7 @@
                 <w:noProof/>
                 <w:webHidden/>
               </w:rPr>
-              <w:instrText xml:space="preserve"> PAGEREF _Toc503884487 \h </w:instrText>
+              <w:instrText xml:space="preserve"> PAGEREF _Toc503886023 \h </w:instrText>
             </w:r>
             <w:r>
               <w:rPr>
@@ -1352,12 +1361,12 @@
       <w:pPr>
         <w:pStyle w:val="Titolo1"/>
       </w:pPr>
-      <w:bookmarkStart w:id="0" w:name="_Toc503884471"/>
+      <w:bookmarkStart w:id="1" w:name="_Toc503886007"/>
       <w:r>
         <w:lastRenderedPageBreak/>
         <w:t>1) Analisi dei requisiti</w:t>
       </w:r>
-      <w:bookmarkEnd w:id="0"/>
+      <w:bookmarkEnd w:id="1"/>
     </w:p>
     <w:p>
       <w:pPr>
@@ -1367,11 +1376,11 @@
           <w:sz w:val="28"/>
         </w:rPr>
       </w:pPr>
-      <w:bookmarkStart w:id="1" w:name="_Toc503884472"/>
+      <w:bookmarkStart w:id="2" w:name="_Toc503886008"/>
       <w:r>
         <w:t>1a) Requisiti espressi in linguaggio naturale</w:t>
       </w:r>
-      <w:bookmarkEnd w:id="1"/>
+      <w:bookmarkEnd w:id="2"/>
     </w:p>
     <w:p>
       <w:pPr>
@@ -1421,11 +1430,11 @@
       <w:pPr>
         <w:pStyle w:val="Titolo2"/>
       </w:pPr>
-      <w:bookmarkStart w:id="2" w:name="_Toc503884473"/>
+      <w:bookmarkStart w:id="3" w:name="_Toc503886009"/>
       <w:r>
         <w:t>1b) Glossario dei termini</w:t>
       </w:r>
-      <w:bookmarkEnd w:id="2"/>
+      <w:bookmarkEnd w:id="3"/>
     </w:p>
     <w:tbl>
       <w:tblPr>
@@ -2162,12 +2171,12 @@
           <w:rFonts w:ascii="Arial" w:hAnsi="Arial"/>
         </w:rPr>
       </w:pPr>
-      <w:bookmarkStart w:id="3" w:name="_Toc503884474"/>
+      <w:bookmarkStart w:id="4" w:name="_Toc503886010"/>
       <w:r>
         <w:lastRenderedPageBreak/>
         <w:t>1c) Specifica operazioni</w:t>
       </w:r>
-      <w:bookmarkEnd w:id="3"/>
+      <w:bookmarkEnd w:id="4"/>
       <w:r>
         <w:t xml:space="preserve"> </w:t>
       </w:r>
@@ -2458,21 +2467,21 @@
       <w:pPr>
         <w:pStyle w:val="Titolo1"/>
       </w:pPr>
-      <w:bookmarkStart w:id="4" w:name="_Toc503884475"/>
+      <w:bookmarkStart w:id="5" w:name="_Toc503886011"/>
       <w:r>
         <w:t>2)  Progettazione concettuale</w:t>
       </w:r>
-      <w:bookmarkEnd w:id="4"/>
+      <w:bookmarkEnd w:id="5"/>
     </w:p>
     <w:p>
       <w:pPr>
         <w:pStyle w:val="Titolo2"/>
       </w:pPr>
-      <w:bookmarkStart w:id="5" w:name="_Toc503884476"/>
+      <w:bookmarkStart w:id="6" w:name="_Toc503886012"/>
       <w:r>
         <w:t>2a) Identificazione delle entità e relazioni</w:t>
       </w:r>
-      <w:bookmarkEnd w:id="5"/>
+      <w:bookmarkEnd w:id="6"/>
     </w:p>
     <w:p>
       <w:r>
@@ -3010,14 +3019,14 @@
       <w:pPr>
         <w:pStyle w:val="Titolo2"/>
       </w:pPr>
-      <w:bookmarkStart w:id="6" w:name="_Toc503884477"/>
+      <w:bookmarkStart w:id="7" w:name="_Toc503886013"/>
       <w:r>
         <w:rPr>
           <w:noProof/>
         </w:rPr>
         <w:lastRenderedPageBreak/>
         <w:drawing>
-          <wp:anchor distT="0" distB="0" distL="114300" distR="114300" simplePos="0" relativeHeight="251661312" behindDoc="0" locked="0" layoutInCell="1" allowOverlap="1">
+          <wp:anchor distT="0" distB="0" distL="114300" distR="114300" simplePos="0" relativeHeight="251661824" behindDoc="0" locked="0" layoutInCell="1" allowOverlap="1">
             <wp:simplePos x="0" y="0"/>
             <wp:positionH relativeFrom="column">
               <wp:posOffset>3175</wp:posOffset>
@@ -3079,7 +3088,7 @@
       <w:r>
         <w:t>Relationship</w:t>
       </w:r>
-      <w:bookmarkEnd w:id="6"/>
+      <w:bookmarkEnd w:id="7"/>
       <w:proofErr w:type="spellEnd"/>
     </w:p>
     <w:p/>
@@ -3090,11 +3099,11 @@
           <w:rFonts w:ascii="Arial" w:hAnsi="Arial"/>
         </w:rPr>
       </w:pPr>
-      <w:bookmarkStart w:id="7" w:name="_Toc503884478"/>
+      <w:bookmarkStart w:id="8" w:name="_Toc503886014"/>
       <w:r>
         <w:t>2c) Regole</w:t>
       </w:r>
-      <w:bookmarkEnd w:id="7"/>
+      <w:bookmarkEnd w:id="8"/>
       <w:r>
         <w:t xml:space="preserve"> </w:t>
       </w:r>
@@ -3211,6 +3220,52 @@
             <w:tcW w:w="9638" w:type="dxa"/>
             <w:tcBorders>
               <w:left w:val="single" w:sz="2" w:space="0" w:color="000000"/>
+              <w:right w:val="single" w:sz="2" w:space="0" w:color="000000"/>
+            </w:tcBorders>
+            <w:shd w:val="clear" w:color="auto" w:fill="auto"/>
+            <w:tcMar>
+              <w:left w:w="54" w:type="dxa"/>
+            </w:tcMar>
+          </w:tcPr>
+          <w:p>
+            <w:pPr>
+              <w:pStyle w:val="Contenutotabella"/>
+            </w:pPr>
+            <w:r>
+              <w:t>La quantità di un libro uguale a zero equivale a dire che tale libro non è più presente all’interno della biblioteca</w:t>
+            </w:r>
+          </w:p>
+        </w:tc>
+      </w:tr>
+      <w:tr>
+        <w:tc>
+          <w:tcPr>
+            <w:tcW w:w="9638" w:type="dxa"/>
+            <w:tcBorders>
+              <w:left w:val="single" w:sz="2" w:space="0" w:color="000000"/>
+              <w:right w:val="single" w:sz="2" w:space="0" w:color="000000"/>
+            </w:tcBorders>
+            <w:shd w:val="clear" w:color="auto" w:fill="auto"/>
+            <w:tcMar>
+              <w:left w:w="54" w:type="dxa"/>
+            </w:tcMar>
+          </w:tcPr>
+          <w:p>
+            <w:pPr>
+              <w:pStyle w:val="Contenutotabella"/>
+            </w:pPr>
+            <w:r>
+              <w:t>Un utente può avere al massimo tre prestiti attivi contemporaneamente</w:t>
+            </w:r>
+          </w:p>
+        </w:tc>
+      </w:tr>
+      <w:tr>
+        <w:tc>
+          <w:tcPr>
+            <w:tcW w:w="9638" w:type="dxa"/>
+            <w:tcBorders>
+              <w:left w:val="single" w:sz="2" w:space="0" w:color="000000"/>
               <w:bottom w:val="single" w:sz="2" w:space="0" w:color="000000"/>
               <w:right w:val="single" w:sz="2" w:space="0" w:color="000000"/>
             </w:tcBorders>
@@ -3224,7 +3279,15 @@
               <w:pStyle w:val="Contenutotabella"/>
             </w:pPr>
             <w:r>
-              <w:t>La quantità di un libro uguale a zero equivale a dire che tale libro non è più presente all’interno della biblioteca</w:t>
+              <w:t xml:space="preserve">Per la creazione di un prestito un utente si reca da un membro del personale con il libro sul quale creare il prestito; l’addetto legge l’id del libro dall’etichetta sul libro, l’id dell’utente dalla tessera dell’utente e il suo id. In tal modo non è possibile creare un prestito di un libro non presente in </w:t>
+            </w:r>
+            <w:proofErr w:type="spellStart"/>
+            <w:r>
+              <w:t>bibliteca</w:t>
+            </w:r>
+            <w:proofErr w:type="spellEnd"/>
+            <w:r>
+              <w:t xml:space="preserve"> </w:t>
             </w:r>
           </w:p>
         </w:tc>
@@ -3232,11 +3295,6 @@
     </w:tbl>
     <w:p>
       <w:pPr>
-        <w:pStyle w:val="Titolo1"/>
-      </w:pPr>
-    </w:p>
-    <w:p>
-      <w:pPr>
         <w:pStyle w:val="Corpotesto"/>
         <w:rPr>
           <w:rFonts w:eastAsiaTheme="majorEastAsia" w:cstheme="majorBidi"/>
@@ -3255,12 +3313,12 @@
           <w:rFonts w:ascii="Arial" w:hAnsi="Arial"/>
         </w:rPr>
       </w:pPr>
-      <w:bookmarkStart w:id="8" w:name="_Toc503884479"/>
+      <w:bookmarkStart w:id="9" w:name="_Toc503886015"/>
       <w:r>
         <w:lastRenderedPageBreak/>
         <w:t>3) Progettazione logica</w:t>
       </w:r>
-      <w:bookmarkEnd w:id="8"/>
+      <w:bookmarkEnd w:id="9"/>
     </w:p>
     <w:p>
       <w:pPr>
@@ -3269,20 +3327,26 @@
           <w:rFonts w:ascii="Arial" w:hAnsi="Arial"/>
         </w:rPr>
       </w:pPr>
-      <w:bookmarkStart w:id="9" w:name="_Toc503884480"/>
+      <w:bookmarkStart w:id="10" w:name="_Toc503886016"/>
       <w:r>
         <w:t>3a) Ristrutturazione dello schema concettuale</w:t>
       </w:r>
-      <w:bookmarkEnd w:id="9"/>
-    </w:p>
-    <w:p>
-      <w:r>
-        <w:t>Non sono state rilevate ridondanze perciò lo schema è rimasto il medesimo e lo stesso vale per la gestione degli accorpamenti e per gli attributi multi</w:t>
-      </w:r>
-      <w:bookmarkStart w:id="10" w:name="_GoBack"/>
       <w:bookmarkEnd w:id="10"/>
-      <w:r>
-        <w:t xml:space="preserve">valore. </w:t>
+    </w:p>
+    <w:p>
+      <w:r>
+        <w:t xml:space="preserve">Non sono state rilevate ridondanze perciò lo schema è rimasto il medesimo e lo stesso vale per la gestione degli accorpamenti e per gli attributi </w:t>
+      </w:r>
+      <w:proofErr w:type="spellStart"/>
+      <w:r>
+        <w:t>multivalore</w:t>
+      </w:r>
+      <w:proofErr w:type="spellEnd"/>
+      <w:r>
+        <w:t xml:space="preserve">. </w:t>
+      </w:r>
+      <w:r>
+        <w:t>L’identificatore primario è definito dall’attributo id.</w:t>
       </w:r>
     </w:p>
     <w:p>
@@ -3300,7 +3364,7 @@
           <w:rFonts w:ascii="Arial" w:hAnsi="Arial"/>
         </w:rPr>
       </w:pPr>
-      <w:bookmarkStart w:id="11" w:name="_Toc503884481"/>
+      <w:bookmarkStart w:id="11" w:name="_Toc503886017"/>
       <w:r>
         <w:t>3b) Normalizzazione</w:t>
       </w:r>
@@ -3318,7 +3382,7 @@
       <w:pPr>
         <w:pStyle w:val="Titolo2"/>
       </w:pPr>
-      <w:bookmarkStart w:id="12" w:name="_Toc503884482"/>
+      <w:bookmarkStart w:id="12" w:name="_Toc503886018"/>
       <w:r>
         <w:t>3c) Schema Relazionale</w:t>
       </w:r>
@@ -3387,7 +3451,7 @@
       <w:pPr>
         <w:pStyle w:val="Titolo1"/>
       </w:pPr>
-      <w:bookmarkStart w:id="13" w:name="_Toc503884483"/>
+      <w:bookmarkStart w:id="13" w:name="_Toc503886019"/>
       <w:r>
         <w:lastRenderedPageBreak/>
         <w:t>4) SQL</w:t>
@@ -3401,7 +3465,7 @@
           <w:rFonts w:ascii="Arial" w:hAnsi="Arial"/>
         </w:rPr>
       </w:pPr>
-      <w:bookmarkStart w:id="14" w:name="_Toc503884484"/>
+      <w:bookmarkStart w:id="14" w:name="_Toc503886020"/>
       <w:r>
         <w:t>4a) Query CREATE</w:t>
       </w:r>
@@ -5212,7 +5276,7 @@
           <w:rFonts w:ascii="Arial" w:hAnsi="Arial"/>
         </w:rPr>
       </w:pPr>
-      <w:bookmarkStart w:id="15" w:name="_Toc503884485"/>
+      <w:bookmarkStart w:id="15" w:name="_Toc503886021"/>
       <w:r>
         <w:t>4b) Query INSERT</w:t>
       </w:r>
@@ -6696,7 +6760,7 @@
       <w:pPr>
         <w:pStyle w:val="Titolo2"/>
       </w:pPr>
-      <w:bookmarkStart w:id="16" w:name="_Toc503884486"/>
+      <w:bookmarkStart w:id="16" w:name="_Toc503886022"/>
       <w:r>
         <w:t>4c) Query UPDATE</w:t>
       </w:r>
@@ -6733,7 +6797,7 @@
           <w:rFonts w:ascii="Arial" w:hAnsi="Arial"/>
         </w:rPr>
       </w:pPr>
-      <w:bookmarkStart w:id="17" w:name="_Toc503884487"/>
+      <w:bookmarkStart w:id="17" w:name="_Toc503886023"/>
       <w:r>
         <w:t>4d) Query SELECT</w:t>
       </w:r>
@@ -8175,7 +8239,7 @@
         <w:sz w:val="20"/>
         <w:szCs w:val="20"/>
       </w:rPr>
-      <w:t>11</w:t>
+      <w:t>7</w:t>
     </w:r>
     <w:r>
       <w:rPr>
@@ -9601,7 +9665,7 @@
 </file>
 
 <file path=customXml/itemProps1.xml><?xml version="1.0" encoding="utf-8"?>
-<ds:datastoreItem xmlns:ds="http://schemas.openxmlformats.org/officeDocument/2006/customXml" ds:itemID="{DFBFD1D0-0CD7-40E3-912E-3ABA6223D40F}">
+<ds:datastoreItem xmlns:ds="http://schemas.openxmlformats.org/officeDocument/2006/customXml" ds:itemID="{22F863A9-7E83-4468-8892-465F660E261E}">
   <ds:schemaRefs>
     <ds:schemaRef ds:uri="http://schemas.openxmlformats.org/officeDocument/2006/bibliography"/>
   </ds:schemaRefs>

</xml_diff>